<commit_message>
added zip + put report together
</commit_message>
<xml_diff>
--- a/Opdracht 4 verslag/Verslag Notflix.docx
+++ b/Opdracht 4 verslag/Verslag Notflix.docx
@@ -1,6 +1,6 @@
 
 <file path=word/document.xml><?xml version="1.0" encoding="utf-8"?>
-<w:document xmlns:wpc="http://schemas.microsoft.com/office/word/2010/wordprocessingCanvas" xmlns:mc="http://schemas.openxmlformats.org/markup-compatibility/2006" xmlns:o="urn:schemas-microsoft-com:office:office" xmlns:r="http://schemas.openxmlformats.org/officeDocument/2006/relationships" xmlns:m="http://schemas.openxmlformats.org/officeDocument/2006/math" xmlns:v="urn:schemas-microsoft-com:vml" xmlns:wp14="http://schemas.microsoft.com/office/word/2010/wordprocessingDrawing" xmlns:wp="http://schemas.openxmlformats.org/drawingml/2006/wordprocessingDrawing" xmlns:w10="urn:schemas-microsoft-com:office:word" xmlns:w="http://schemas.openxmlformats.org/wordprocessingml/2006/main" xmlns:w14="http://schemas.microsoft.com/office/word/2010/wordml" xmlns:w15="http://schemas.microsoft.com/office/word/2012/wordml" xmlns:wpg="http://schemas.microsoft.com/office/word/2010/wordprocessingGroup" xmlns:wpi="http://schemas.microsoft.com/office/word/2010/wordprocessingInk" xmlns:wne="http://schemas.microsoft.com/office/word/2006/wordml" xmlns:wps="http://schemas.microsoft.com/office/word/2010/wordprocessingShape" mc:Ignorable="w14 w15 wp14">
+<w:document xmlns:wpc="http://schemas.microsoft.com/office/word/2010/wordprocessingCanvas" xmlns:cx="http://schemas.microsoft.com/office/drawing/2014/chartex" xmlns:mc="http://schemas.openxmlformats.org/markup-compatibility/2006" xmlns:o="urn:schemas-microsoft-com:office:office" xmlns:r="http://schemas.openxmlformats.org/officeDocument/2006/relationships" xmlns:m="http://schemas.openxmlformats.org/officeDocument/2006/math" xmlns:v="urn:schemas-microsoft-com:vml" xmlns:wp14="http://schemas.microsoft.com/office/word/2010/wordprocessingDrawing" xmlns:wp="http://schemas.openxmlformats.org/drawingml/2006/wordprocessingDrawing" xmlns:w10="urn:schemas-microsoft-com:office:word" xmlns:w="http://schemas.openxmlformats.org/wordprocessingml/2006/main" xmlns:w14="http://schemas.microsoft.com/office/word/2010/wordml" xmlns:w15="http://schemas.microsoft.com/office/word/2012/wordml" xmlns:w16se="http://schemas.microsoft.com/office/word/2015/wordml/symex" xmlns:wpg="http://schemas.microsoft.com/office/word/2010/wordprocessingGroup" xmlns:wpi="http://schemas.microsoft.com/office/word/2010/wordprocessingInk" xmlns:wne="http://schemas.microsoft.com/office/word/2006/wordml" xmlns:wps="http://schemas.microsoft.com/office/word/2010/wordprocessingShape" mc:Ignorable="w14 w15 w16se wp14">
   <w:body>
     <w:sdt>
       <w:sdtPr>
@@ -10,12 +10,13 @@
           <w:docPartUnique/>
         </w:docPartObj>
       </w:sdtPr>
+      <w:sdtEndPr/>
       <w:sdtContent>
         <w:p>
           <w:r>
             <w:rPr>
               <w:noProof/>
-              <w:lang w:eastAsia="nl-NL"/>
+              <w:lang w:val="en-US"/>
             </w:rPr>
             <mc:AlternateContent>
               <mc:Choice Requires="wpg">
@@ -180,6 +181,7 @@
                                       <w:dataBinding w:prefixMappings="xmlns:ns0='http://purl.org/dc/elements/1.1/' xmlns:ns1='http://schemas.openxmlformats.org/package/2006/metadata/core-properties' " w:xpath="/ns1:coreProperties[1]/ns0:title[1]" w:storeItemID="{6C3C8BC8-F283-45AE-878A-BAB7291924A1}"/>
                                       <w:text/>
                                     </w:sdtPr>
+                                    <w:sdtEndPr/>
                                     <w:sdtContent>
                                       <w:r>
                                         <w:rPr>
@@ -197,18 +199,8 @@
                                       <w:sz w:val="72"/>
                                       <w:szCs w:val="72"/>
                                     </w:rPr>
-                                    <w:t xml:space="preserve">Verslag </w:t>
+                                    <w:t>Verslag NotFlix</w:t>
                                   </w:r>
-                                  <w:proofErr w:type="spellStart"/>
-                                  <w:r>
-                                    <w:rPr>
-                                      <w:color w:val="FFFFFF" w:themeColor="background1"/>
-                                      <w:sz w:val="72"/>
-                                      <w:szCs w:val="72"/>
-                                    </w:rPr>
-                                    <w:t>NotFlix</w:t>
-                                  </w:r>
-                                  <w:proofErr w:type="spellEnd"/>
                                 </w:p>
                               </w:txbxContent>
                             </wps:txbx>
@@ -417,7 +409,7 @@
           <w:r>
             <w:rPr>
               <w:noProof/>
-              <w:lang w:eastAsia="nl-NL"/>
+              <w:lang w:val="en-US"/>
             </w:rPr>
             <mc:AlternateContent>
               <mc:Choice Requires="wps">
@@ -492,10 +484,11 @@
                                   <w:dataBinding w:prefixMappings="xmlns:ns0='http://purl.org/dc/elements/1.1/' xmlns:ns1='http://schemas.openxmlformats.org/package/2006/metadata/core-properties' " w:xpath="/ns1:coreProperties[1]/ns0:creator[1]" w:storeItemID="{6C3C8BC8-F283-45AE-878A-BAB7291924A1}"/>
                                   <w:text/>
                                 </w:sdtPr>
+                                <w:sdtEndPr/>
                                 <w:sdtContent>
                                   <w:p>
                                     <w:pPr>
-                                      <w:pStyle w:val="Geenafstand"/>
+                                      <w:pStyle w:val="NoSpacing"/>
                                       <w:spacing w:before="40" w:after="40"/>
                                       <w:rPr>
                                         <w:caps/>
@@ -612,7 +605,7 @@
           <w:r>
             <w:rPr>
               <w:noProof/>
-              <w:lang w:eastAsia="nl-NL"/>
+              <w:lang w:val="en-US"/>
             </w:rPr>
             <mc:AlternateContent>
               <mc:Choice Requires="wps">
@@ -696,10 +689,11 @@
                                     <w:calendar w:val="gregorian"/>
                                   </w:date>
                                 </w:sdtPr>
+                                <w:sdtEndPr/>
                                 <w:sdtContent>
                                   <w:p>
                                     <w:pPr>
-                                      <w:pStyle w:val="Geenafstand"/>
+                                      <w:pStyle w:val="NoSpacing"/>
                                       <w:jc w:val="right"/>
                                       <w:rPr>
                                         <w:color w:val="FFFFFF" w:themeColor="background1"/>
@@ -824,7 +818,7 @@
       <w:sdtContent>
         <w:p>
           <w:pPr>
-            <w:pStyle w:val="Kopvaninhoudsopgave"/>
+            <w:pStyle w:val="TOCHeading"/>
           </w:pPr>
           <w:r>
             <w:t>Inhoud</w:t>
@@ -832,7 +826,7 @@
         </w:p>
         <w:p>
           <w:pPr>
-            <w:pStyle w:val="Inhopg1"/>
+            <w:pStyle w:val="TOC1"/>
             <w:tabs>
               <w:tab w:val="right" w:leader="dot" w:pos="9062"/>
             </w:tabs>
@@ -911,7 +905,7 @@
         </w:p>
         <w:p>
           <w:pPr>
-            <w:pStyle w:val="Inhopg1"/>
+            <w:pStyle w:val="TOC1"/>
             <w:tabs>
               <w:tab w:val="right" w:leader="dot" w:pos="9062"/>
             </w:tabs>
@@ -981,7 +975,7 @@
         </w:p>
         <w:p>
           <w:pPr>
-            <w:pStyle w:val="Inhopg1"/>
+            <w:pStyle w:val="TOC1"/>
             <w:tabs>
               <w:tab w:val="right" w:leader="dot" w:pos="9062"/>
             </w:tabs>
@@ -1051,7 +1045,7 @@
         </w:p>
         <w:p>
           <w:pPr>
-            <w:pStyle w:val="Inhopg2"/>
+            <w:pStyle w:val="TOC2"/>
             <w:tabs>
               <w:tab w:val="right" w:leader="dot" w:pos="9062"/>
             </w:tabs>
@@ -1121,7 +1115,7 @@
         </w:p>
         <w:p>
           <w:pPr>
-            <w:pStyle w:val="Inhopg2"/>
+            <w:pStyle w:val="TOC2"/>
             <w:tabs>
               <w:tab w:val="right" w:leader="dot" w:pos="9062"/>
             </w:tabs>
@@ -1191,7 +1185,7 @@
         </w:p>
         <w:p>
           <w:pPr>
-            <w:pStyle w:val="Inhopg1"/>
+            <w:pStyle w:val="TOC1"/>
             <w:tabs>
               <w:tab w:val="right" w:leader="dot" w:pos="9062"/>
             </w:tabs>
@@ -1261,7 +1255,7 @@
         </w:p>
         <w:p>
           <w:pPr>
-            <w:pStyle w:val="Inhopg2"/>
+            <w:pStyle w:val="TOC2"/>
             <w:tabs>
               <w:tab w:val="right" w:leader="dot" w:pos="9062"/>
             </w:tabs>
@@ -1331,7 +1325,7 @@
         </w:p>
         <w:p>
           <w:pPr>
-            <w:pStyle w:val="Inhopg2"/>
+            <w:pStyle w:val="TOC2"/>
             <w:tabs>
               <w:tab w:val="right" w:leader="dot" w:pos="9062"/>
             </w:tabs>
@@ -1401,7 +1395,7 @@
         </w:p>
         <w:p>
           <w:pPr>
-            <w:pStyle w:val="Inhopg2"/>
+            <w:pStyle w:val="TOC2"/>
             <w:tabs>
               <w:tab w:val="right" w:leader="dot" w:pos="9062"/>
             </w:tabs>
@@ -1471,7 +1465,7 @@
         </w:p>
         <w:p>
           <w:pPr>
-            <w:pStyle w:val="Inhopg2"/>
+            <w:pStyle w:val="TOC2"/>
             <w:tabs>
               <w:tab w:val="right" w:leader="dot" w:pos="9062"/>
             </w:tabs>
@@ -1541,7 +1535,7 @@
         </w:p>
         <w:p>
           <w:pPr>
-            <w:pStyle w:val="Inhopg2"/>
+            <w:pStyle w:val="TOC2"/>
             <w:tabs>
               <w:tab w:val="right" w:leader="dot" w:pos="9062"/>
             </w:tabs>
@@ -1611,7 +1605,7 @@
         </w:p>
         <w:p>
           <w:pPr>
-            <w:pStyle w:val="Inhopg2"/>
+            <w:pStyle w:val="TOC2"/>
             <w:tabs>
               <w:tab w:val="right" w:leader="dot" w:pos="9062"/>
             </w:tabs>
@@ -1681,7 +1675,7 @@
         </w:p>
         <w:p>
           <w:pPr>
-            <w:pStyle w:val="Inhopg2"/>
+            <w:pStyle w:val="TOC2"/>
             <w:tabs>
               <w:tab w:val="right" w:leader="dot" w:pos="9062"/>
             </w:tabs>
@@ -1751,7 +1745,7 @@
         </w:p>
         <w:p>
           <w:pPr>
-            <w:pStyle w:val="Inhopg2"/>
+            <w:pStyle w:val="TOC2"/>
             <w:tabs>
               <w:tab w:val="right" w:leader="dot" w:pos="9062"/>
             </w:tabs>
@@ -1821,7 +1815,7 @@
         </w:p>
         <w:p>
           <w:pPr>
-            <w:pStyle w:val="Inhopg2"/>
+            <w:pStyle w:val="TOC2"/>
             <w:tabs>
               <w:tab w:val="right" w:leader="dot" w:pos="9062"/>
             </w:tabs>
@@ -1891,7 +1885,7 @@
         </w:p>
         <w:p>
           <w:pPr>
-            <w:pStyle w:val="Inhopg2"/>
+            <w:pStyle w:val="TOC2"/>
             <w:tabs>
               <w:tab w:val="right" w:leader="dot" w:pos="9062"/>
             </w:tabs>
@@ -1961,7 +1955,7 @@
         </w:p>
         <w:p>
           <w:pPr>
-            <w:pStyle w:val="Inhopg2"/>
+            <w:pStyle w:val="TOC2"/>
             <w:tabs>
               <w:tab w:val="right" w:leader="dot" w:pos="9062"/>
             </w:tabs>
@@ -2031,7 +2025,7 @@
         </w:p>
         <w:p>
           <w:pPr>
-            <w:pStyle w:val="Inhopg2"/>
+            <w:pStyle w:val="TOC2"/>
             <w:tabs>
               <w:tab w:val="right" w:leader="dot" w:pos="9062"/>
             </w:tabs>
@@ -2101,7 +2095,7 @@
         </w:p>
         <w:p>
           <w:pPr>
-            <w:pStyle w:val="Inhopg2"/>
+            <w:pStyle w:val="TOC2"/>
             <w:tabs>
               <w:tab w:val="right" w:leader="dot" w:pos="9062"/>
             </w:tabs>
@@ -2195,7 +2189,7 @@
     </w:p>
     <w:p>
       <w:pPr>
-        <w:pStyle w:val="Kop1"/>
+        <w:pStyle w:val="Heading1"/>
       </w:pPr>
       <w:bookmarkStart w:id="0" w:name="_Toc434174386"/>
       <w:r>
@@ -2204,55 +2198,76 @@
       </w:r>
       <w:bookmarkEnd w:id="0"/>
     </w:p>
-    <w:p/>
-    <w:p>
-      <w:pPr>
-        <w:pStyle w:val="Kop1"/>
+    <w:p>
+      <w:r>
+        <w:t xml:space="preserve">Op onze site hebben wij redelijk veel met angularjs gewerkt de belangrijkste code zit dan ook in app.js. Vanuit hier worden de films, ratings, gebruikers opgehaald en wordt er afgehandeld wat er moet gebeuren bij het toevoegen/verwijderen van een rating. Ook zit er nog een login functie in die het token initialiseert en de ratings van de user ophaalt, deze wordt aangeroepen vanuit de jquery functie die het inloggen controleert. </w:t>
+      </w:r>
+    </w:p>
+    <w:p>
+      <w:pPr>
+        <w:pStyle w:val="Heading1"/>
+      </w:pPr>
+      <w:r>
+        <w:t>Workflow</w:t>
+      </w:r>
+    </w:p>
+    <w:p>
+      <w:r>
+        <w:t xml:space="preserve">De site werkt in zijn geheel vanaf (bijna) 1 pagina. </w:t>
+      </w:r>
+      <w:r>
+        <w:t xml:space="preserve">Er is nog een andere pagina die wordt gebruikt voor het aanmaken van een user. Op de hoofdpagina staan alle films, hier kun je ook zoeken op films, inloggen, films raten en de details van de film bekijken door op de film te klikken. Links op de pagina zit ook nog een knop show users, als je hierop klikt komt er een popup met alle gebruikers. </w:t>
+      </w:r>
+    </w:p>
+    <w:p>
+      <w:pPr>
+        <w:pStyle w:val="Heading1"/>
       </w:pPr>
       <w:bookmarkStart w:id="1" w:name="_Toc434174387"/>
-      <w:proofErr w:type="spellStart"/>
       <w:r>
         <w:t>Requirements</w:t>
       </w:r>
-      <w:bookmarkStart w:id="2" w:name="_GoBack"/>
       <w:bookmarkEnd w:id="1"/>
+    </w:p>
+    <w:p>
+      <w:r>
+        <w:t xml:space="preserve">Op de site kan de </w:t>
+      </w:r>
+      <w:r>
+        <w:t>gebruiker een film raten zijn rating aanpassen en zijn rating verwijderen. Hiervoor moet hij echter wel ingelogd zijn. Als dit niet het geval is krijgt de gebruiker een melding voor zich waarin staat dat hij eerst moet inloggen. Voor de rest van de functionaliteiten hoeft de gebruiker niet ingelogd te zijn. Deze zijn gewoon altijd beschikbaar.</w:t>
+      </w:r>
+    </w:p>
+    <w:p>
+      <w:pPr>
+        <w:pStyle w:val="Heading1"/>
+      </w:pPr>
+      <w:bookmarkStart w:id="2" w:name="_Toc434174388"/>
+      <w:r>
+        <w:t>Mockup</w:t>
+      </w:r>
       <w:bookmarkEnd w:id="2"/>
-      <w:proofErr w:type="spellEnd"/>
-    </w:p>
-    <w:p/>
-    <w:p>
-      <w:pPr>
-        <w:pStyle w:val="Kop1"/>
-      </w:pPr>
-      <w:bookmarkStart w:id="3" w:name="_Toc434174388"/>
-      <w:proofErr w:type="spellStart"/>
-      <w:r>
-        <w:t>Mockup</w:t>
+    </w:p>
+    <w:p>
+      <w:pPr>
+        <w:pStyle w:val="Heading2"/>
+      </w:pPr>
+      <w:bookmarkStart w:id="3" w:name="_Toc434174389"/>
+      <w:r>
+        <w:t>Index.html</w:t>
       </w:r>
       <w:bookmarkEnd w:id="3"/>
-      <w:proofErr w:type="spellEnd"/>
-    </w:p>
-    <w:p>
-      <w:pPr>
-        <w:pStyle w:val="Kop2"/>
-      </w:pPr>
-      <w:bookmarkStart w:id="4" w:name="_Toc434174389"/>
-      <w:r>
-        <w:t>Index.html</w:t>
-      </w:r>
-      <w:bookmarkEnd w:id="4"/>
-    </w:p>
-    <w:p>
-      <w:pPr>
-        <w:pStyle w:val="Geenafstand"/>
+    </w:p>
+    <w:p>
+      <w:pPr>
+        <w:pStyle w:val="NoSpacing"/>
         <w:rPr>
-          <w:rStyle w:val="Kop2Char"/>
+          <w:rStyle w:val="Heading2Char"/>
         </w:rPr>
       </w:pPr>
       <w:r>
         <w:rPr>
           <w:noProof/>
-          <w:lang w:eastAsia="nl-NL"/>
+          <w:lang w:val="en-US"/>
         </w:rPr>
         <w:drawing>
           <wp:inline distT="0" distB="0" distL="0" distR="0">
@@ -2309,17 +2324,21 @@
     </w:p>
     <w:p>
       <w:pPr>
-        <w:pStyle w:val="Kop2"/>
-      </w:pPr>
-      <w:bookmarkStart w:id="5" w:name="_Toc434174390"/>
+        <w:pStyle w:val="Heading2"/>
+      </w:pPr>
+      <w:bookmarkStart w:id="4" w:name="_Toc434174390"/>
       <w:r>
         <w:rPr>
-          <w:rStyle w:val="Kop2Char"/>
+          <w:rStyle w:val="Heading2Char"/>
         </w:rPr>
         <w:lastRenderedPageBreak/>
         <w:t>createacount.html</w:t>
       </w:r>
       <w:r>
+        <w:rPr>
+          <w:noProof/>
+          <w:lang w:val="en-US"/>
+        </w:rPr>
         <w:drawing>
           <wp:inline distT="0" distB="0" distL="0" distR="0" wp14:anchorId="2CE714B0" wp14:editId="38118113">
             <wp:extent cx="6360604" cy="3295650"/>
@@ -2372,51 +2391,48 @@
           </wp:inline>
         </w:drawing>
       </w:r>
-      <w:bookmarkEnd w:id="5"/>
+      <w:bookmarkEnd w:id="4"/>
       <w:r>
         <w:br w:type="page"/>
       </w:r>
     </w:p>
     <w:p>
       <w:pPr>
-        <w:pStyle w:val="Kop1"/>
-      </w:pPr>
-      <w:bookmarkStart w:id="6" w:name="_Toc434174391"/>
+        <w:pStyle w:val="Heading1"/>
+      </w:pPr>
+      <w:bookmarkStart w:id="5" w:name="_Toc434174391"/>
       <w:r>
         <w:lastRenderedPageBreak/>
         <w:t>Testverslag</w:t>
       </w:r>
+      <w:bookmarkEnd w:id="5"/>
+    </w:p>
+    <w:p>
+      <w:pPr>
+        <w:pStyle w:val="NoSpacing"/>
+      </w:pPr>
+      <w:r>
+        <w:t xml:space="preserve">Dit is gedaan in FireFox, Google </w:t>
+      </w:r>
+      <w:r>
+        <w:t>Chrome</w:t>
+      </w:r>
+      <w:bookmarkStart w:id="6" w:name="_GoBack"/>
       <w:bookmarkEnd w:id="6"/>
     </w:p>
     <w:p>
       <w:pPr>
-        <w:pStyle w:val="Geenafstand"/>
-      </w:pPr>
-      <w:r>
-        <w:t xml:space="preserve">Dit is gedaan in </w:t>
-      </w:r>
-      <w:proofErr w:type="spellStart"/>
-      <w:r>
-        <w:t>FireFox</w:t>
-      </w:r>
-      <w:proofErr w:type="spellEnd"/>
-      <w:r>
-        <w:t>, Google Chrome en Postman</w:t>
-      </w:r>
-    </w:p>
-    <w:p>
-      <w:pPr>
-        <w:pStyle w:val="Geenafstand"/>
-      </w:pPr>
-    </w:p>
-    <w:p>
-      <w:pPr>
-        <w:pStyle w:val="Kop2"/>
+        <w:pStyle w:val="NoSpacing"/>
+      </w:pPr>
+    </w:p>
+    <w:p>
+      <w:pPr>
+        <w:pStyle w:val="Heading2"/>
       </w:pPr>
       <w:bookmarkStart w:id="7" w:name="_Toc434174392"/>
       <w:r>
         <w:rPr>
-          <w:rStyle w:val="Kop1Char"/>
+          <w:rStyle w:val="Heading1Char"/>
           <w:sz w:val="26"/>
           <w:szCs w:val="26"/>
         </w:rPr>
@@ -2427,7 +2443,7 @@
       </w:r>
       <w:r>
         <w:rPr>
-          <w:rStyle w:val="Kop1Char"/>
+          <w:rStyle w:val="Heading1Char"/>
           <w:sz w:val="26"/>
           <w:szCs w:val="26"/>
         </w:rPr>
@@ -2440,7 +2456,7 @@
     </w:p>
     <w:p>
       <w:pPr>
-        <w:pStyle w:val="Geenafstand"/>
+        <w:pStyle w:val="NoSpacing"/>
       </w:pPr>
       <w:r>
         <w:t>Actie:</w:t>
@@ -2448,28 +2464,20 @@
     </w:p>
     <w:p>
       <w:pPr>
-        <w:pStyle w:val="Geenafstand"/>
-      </w:pPr>
-      <w:r>
-        <w:t>Op de hoofdpagina klik op de knop “</w:t>
-      </w:r>
-      <w:proofErr w:type="spellStart"/>
-      <w:r>
-        <w:t>create</w:t>
-      </w:r>
-      <w:proofErr w:type="spellEnd"/>
-      <w:r>
-        <w:t xml:space="preserve"> user” links van de pagina en vul daarna alles juist in.</w:t>
-      </w:r>
-    </w:p>
-    <w:p>
-      <w:pPr>
-        <w:pStyle w:val="Geenafstand"/>
-      </w:pPr>
-    </w:p>
-    <w:p>
-      <w:pPr>
-        <w:pStyle w:val="Geenafstand"/>
+        <w:pStyle w:val="NoSpacing"/>
+      </w:pPr>
+      <w:r>
+        <w:t>Op de hoofdpagina klik op de knop “create user” links van de pagina en vul daarna alles juist in.</w:t>
+      </w:r>
+    </w:p>
+    <w:p>
+      <w:pPr>
+        <w:pStyle w:val="NoSpacing"/>
+      </w:pPr>
+    </w:p>
+    <w:p>
+      <w:pPr>
+        <w:pStyle w:val="NoSpacing"/>
       </w:pPr>
       <w:r>
         <w:t>Resultaat:</w:t>
@@ -2477,7 +2485,7 @@
     </w:p>
     <w:p>
       <w:pPr>
-        <w:pStyle w:val="Geenafstand"/>
+        <w:pStyle w:val="NoSpacing"/>
       </w:pPr>
       <w:r>
         <w:t>Account is aangemaakt</w:t>
@@ -2486,9 +2494,9 @@
     <w:p/>
     <w:p>
       <w:pPr>
-        <w:pStyle w:val="Kop2"/>
+        <w:pStyle w:val="Heading2"/>
         <w:rPr>
-          <w:rStyle w:val="Kop1Char"/>
+          <w:rStyle w:val="Heading1Char"/>
           <w:sz w:val="26"/>
           <w:szCs w:val="26"/>
         </w:rPr>
@@ -2499,113 +2507,72 @@
       </w:r>
       <w:r>
         <w:rPr>
-          <w:rStyle w:val="Kop1Char"/>
+          <w:rStyle w:val="Heading1Char"/>
           <w:sz w:val="26"/>
           <w:szCs w:val="26"/>
         </w:rPr>
-        <w:t xml:space="preserve">st Registeren met zelfde </w:t>
-      </w:r>
-      <w:proofErr w:type="spellStart"/>
-      <w:r>
+        <w:t>st Registeren met zelfde nickname</w:t>
+      </w:r>
+      <w:bookmarkEnd w:id="8"/>
+    </w:p>
+    <w:p>
+      <w:pPr>
+        <w:pStyle w:val="NoSpacing"/>
+      </w:pPr>
+      <w:r>
+        <w:t>Actie:</w:t>
+      </w:r>
+    </w:p>
+    <w:p>
+      <w:pPr>
+        <w:pStyle w:val="NoSpacing"/>
+      </w:pPr>
+      <w:r>
+        <w:t>Op de hoofdpagina klik op de knop “create user” links van de pagina en vul daarna alles juist in alleen met de zelfde nickname die je zojuist ook gebruikt hebt.</w:t>
+      </w:r>
+    </w:p>
+    <w:p>
+      <w:pPr>
+        <w:pStyle w:val="NoSpacing"/>
+      </w:pPr>
+    </w:p>
+    <w:p>
+      <w:pPr>
+        <w:pStyle w:val="NoSpacing"/>
+      </w:pPr>
+      <w:r>
+        <w:t>Resultaat:</w:t>
+      </w:r>
+    </w:p>
+    <w:p>
+      <w:pPr>
+        <w:pStyle w:val="NoSpacing"/>
+      </w:pPr>
+      <w:r>
+        <w:t>Account is niet aangemaakt en waarschuwing dat iets niet goed ging.</w:t>
+      </w:r>
+    </w:p>
+    <w:p>
+      <w:pPr>
+        <w:pStyle w:val="NoSpacing"/>
+      </w:pPr>
+    </w:p>
+    <w:p>
+      <w:pPr>
+        <w:pStyle w:val="Heading2"/>
         <w:rPr>
-          <w:rStyle w:val="Kop1Char"/>
+          <w:rStyle w:val="Heading1Char"/>
           <w:sz w:val="26"/>
           <w:szCs w:val="26"/>
         </w:rPr>
-        <w:t>nickname</w:t>
-      </w:r>
-      <w:bookmarkEnd w:id="8"/>
-      <w:proofErr w:type="spellEnd"/>
-    </w:p>
-    <w:p>
-      <w:pPr>
-        <w:pStyle w:val="Geenafstand"/>
-      </w:pPr>
-      <w:r>
-        <w:t>Actie:</w:t>
-      </w:r>
-    </w:p>
-    <w:p>
-      <w:pPr>
-        <w:pStyle w:val="Geenafstand"/>
-      </w:pPr>
-      <w:r>
-        <w:t>Op de hoofdpagina klik op de knop “</w:t>
-      </w:r>
-      <w:proofErr w:type="spellStart"/>
-      <w:r>
-        <w:t>create</w:t>
-      </w:r>
-      <w:proofErr w:type="spellEnd"/>
-      <w:r>
-        <w:t xml:space="preserve"> user” links van de pagina en vul daarna alles juist in</w:t>
-      </w:r>
-      <w:r>
-        <w:t xml:space="preserve"> alleen met de zelfde </w:t>
-      </w:r>
-      <w:proofErr w:type="spellStart"/>
-      <w:r>
-        <w:t>nickname</w:t>
-      </w:r>
-      <w:proofErr w:type="spellEnd"/>
-      <w:r>
-        <w:t xml:space="preserve"> die je zojuist ook gebruikt hebt</w:t>
-      </w:r>
-      <w:r>
-        <w:t>.</w:t>
-      </w:r>
-    </w:p>
-    <w:p>
-      <w:pPr>
-        <w:pStyle w:val="Geenafstand"/>
-      </w:pPr>
-    </w:p>
-    <w:p>
-      <w:pPr>
-        <w:pStyle w:val="Geenafstand"/>
-      </w:pPr>
-      <w:r>
-        <w:t>Resultaat:</w:t>
-      </w:r>
-    </w:p>
-    <w:p>
-      <w:pPr>
-        <w:pStyle w:val="Geenafstand"/>
-      </w:pPr>
-      <w:r>
-        <w:t xml:space="preserve">Account is </w:t>
-      </w:r>
-      <w:r>
-        <w:t xml:space="preserve">niet </w:t>
-      </w:r>
-      <w:r>
-        <w:t>aangemaakt</w:t>
-      </w:r>
-      <w:r>
-        <w:t xml:space="preserve"> en waarschuwing dat iets niet goed ging.</w:t>
-      </w:r>
-    </w:p>
-    <w:p>
-      <w:pPr>
-        <w:pStyle w:val="Geenafstand"/>
-      </w:pPr>
-    </w:p>
-    <w:p>
-      <w:pPr>
-        <w:pStyle w:val="Kop2"/>
+      </w:pPr>
+      <w:bookmarkStart w:id="9" w:name="_Toc434174394"/>
+      <w:r>
+        <w:t>Te</w:t>
+      </w:r>
+      <w:r>
         <w:rPr>
-          <w:rStyle w:val="Kop1Char"/>
-          <w:sz w:val="26"/>
-          <w:szCs w:val="26"/>
-        </w:rPr>
-      </w:pPr>
-      <w:bookmarkStart w:id="9" w:name="_Toc434174394"/>
-      <w:r>
-        <w:t>Te</w:t>
-      </w:r>
-      <w:r>
-        <w:rPr>
-          <w:rStyle w:val="Kop1Char"/>
+          <w:rStyle w:val="Heading1Char"/>
           <w:sz w:val="26"/>
           <w:szCs w:val="26"/>
         </w:rPr>
@@ -2615,7 +2582,7 @@
     </w:p>
     <w:p>
       <w:pPr>
-        <w:pStyle w:val="Geenafstand"/>
+        <w:pStyle w:val="NoSpacing"/>
       </w:pPr>
       <w:r>
         <w:t>Actie:</w:t>
@@ -2623,18 +2590,10 @@
     </w:p>
     <w:p>
       <w:pPr>
-        <w:pStyle w:val="Geenafstand"/>
-      </w:pPr>
-      <w:r>
-        <w:t>Op de hoofdpagina klik op de knop “</w:t>
-      </w:r>
-      <w:proofErr w:type="spellStart"/>
-      <w:r>
-        <w:t>create</w:t>
-      </w:r>
-      <w:proofErr w:type="spellEnd"/>
-      <w:r>
-        <w:t xml:space="preserve"> user” links van de pagina en vul daarna alles </w:t>
+        <w:pStyle w:val="NoSpacing"/>
+      </w:pPr>
+      <w:r>
+        <w:t xml:space="preserve">Op de hoofdpagina klik op de knop “create user” links van de pagina en vul daarna alles </w:t>
       </w:r>
       <w:r>
         <w:t>behalve een veld niet.</w:t>
@@ -2642,12 +2601,12 @@
     </w:p>
     <w:p>
       <w:pPr>
-        <w:pStyle w:val="Geenafstand"/>
-      </w:pPr>
-    </w:p>
-    <w:p>
-      <w:pPr>
-        <w:pStyle w:val="Geenafstand"/>
+        <w:pStyle w:val="NoSpacing"/>
+      </w:pPr>
+    </w:p>
+    <w:p>
+      <w:pPr>
+        <w:pStyle w:val="NoSpacing"/>
       </w:pPr>
       <w:r>
         <w:t>Resultaat:</w:t>
@@ -2655,7 +2614,7 @@
     </w:p>
     <w:p>
       <w:pPr>
-        <w:pStyle w:val="Geenafstand"/>
+        <w:pStyle w:val="NoSpacing"/>
       </w:pPr>
       <w:r>
         <w:t>Account is niet aangemaakt en waarschuwing dat iets niet goed ging.</w:t>
@@ -2663,7 +2622,7 @@
     </w:p>
     <w:p>
       <w:pPr>
-        <w:pStyle w:val="Geenafstand"/>
+        <w:pStyle w:val="NoSpacing"/>
       </w:pPr>
       <w:r>
         <w:t>(als prefix leeg is dan is het resultaat dat er wel een account is aangemaakt want je kan een achternaam hebben zonder tussenvoegsel)</w:t>
@@ -2671,12 +2630,12 @@
     </w:p>
     <w:p>
       <w:pPr>
-        <w:pStyle w:val="Geenafstand"/>
-      </w:pPr>
-    </w:p>
-    <w:p>
-      <w:pPr>
-        <w:pStyle w:val="Kop2"/>
+        <w:pStyle w:val="NoSpacing"/>
+      </w:pPr>
+    </w:p>
+    <w:p>
+      <w:pPr>
+        <w:pStyle w:val="Heading2"/>
       </w:pPr>
       <w:bookmarkStart w:id="10" w:name="_Toc434174395"/>
       <w:r>
@@ -2684,7 +2643,7 @@
       </w:r>
       <w:r>
         <w:rPr>
-          <w:rStyle w:val="Kop1Char"/>
+          <w:rStyle w:val="Heading1Char"/>
           <w:sz w:val="26"/>
           <w:szCs w:val="26"/>
         </w:rPr>
@@ -2694,7 +2653,7 @@
     </w:p>
     <w:p>
       <w:pPr>
-        <w:pStyle w:val="Geenafstand"/>
+        <w:pStyle w:val="NoSpacing"/>
       </w:pPr>
       <w:r>
         <w:t>Actie:</w:t>
@@ -2702,31 +2661,20 @@
     </w:p>
     <w:p>
       <w:pPr>
-        <w:pStyle w:val="Geenafstand"/>
-      </w:pPr>
-      <w:r>
-        <w:t>Op de hoofdpagina klik op de knop “</w:t>
-      </w:r>
-      <w:proofErr w:type="spellStart"/>
-      <w:r>
-        <w:t>create</w:t>
-      </w:r>
-      <w:proofErr w:type="spellEnd"/>
-      <w:r>
-        <w:t xml:space="preserve"> user” links van de pagina en vul </w:t>
-      </w:r>
-      <w:r>
-        <w:t>niks in.</w:t>
-      </w:r>
-    </w:p>
-    <w:p>
-      <w:pPr>
-        <w:pStyle w:val="Geenafstand"/>
-      </w:pPr>
-    </w:p>
-    <w:p>
-      <w:pPr>
-        <w:pStyle w:val="Geenafstand"/>
+        <w:pStyle w:val="NoSpacing"/>
+      </w:pPr>
+      <w:r>
+        <w:t>Op de hoofdpagina klik op de knop “create user” links van de pagina en vul niks in.</w:t>
+      </w:r>
+    </w:p>
+    <w:p>
+      <w:pPr>
+        <w:pStyle w:val="NoSpacing"/>
+      </w:pPr>
+    </w:p>
+    <w:p>
+      <w:pPr>
+        <w:pStyle w:val="NoSpacing"/>
       </w:pPr>
       <w:r>
         <w:t>Resultaat:</w:t>
@@ -2734,7 +2682,7 @@
     </w:p>
     <w:p>
       <w:pPr>
-        <w:pStyle w:val="Geenafstand"/>
+        <w:pStyle w:val="NoSpacing"/>
       </w:pPr>
       <w:r>
         <w:t>Account is niet aangemaakt en waarschuwing dat iets niet goed ging.</w:t>
@@ -2742,12 +2690,12 @@
     </w:p>
     <w:p>
       <w:pPr>
-        <w:pStyle w:val="Geenafstand"/>
-      </w:pPr>
-    </w:p>
-    <w:p>
-      <w:pPr>
-        <w:pStyle w:val="Kop2"/>
+        <w:pStyle w:val="NoSpacing"/>
+      </w:pPr>
+    </w:p>
+    <w:p>
+      <w:pPr>
+        <w:pStyle w:val="Heading2"/>
       </w:pPr>
       <w:bookmarkStart w:id="11" w:name="_Toc434174396"/>
       <w:r>
@@ -2755,7 +2703,7 @@
       </w:r>
       <w:r>
         <w:rPr>
-          <w:rStyle w:val="Kop1Char"/>
+          <w:rStyle w:val="Heading1Char"/>
           <w:sz w:val="26"/>
           <w:szCs w:val="26"/>
         </w:rPr>
@@ -2765,7 +2713,7 @@
     </w:p>
     <w:p>
       <w:pPr>
-        <w:pStyle w:val="Geenafstand"/>
+        <w:pStyle w:val="NoSpacing"/>
       </w:pPr>
       <w:r>
         <w:t>Actie:</w:t>
@@ -2773,39 +2721,20 @@
     </w:p>
     <w:p>
       <w:pPr>
-        <w:pStyle w:val="Geenafstand"/>
-      </w:pPr>
-      <w:r>
-        <w:t>Op de hoofdpagina klik op de knop “</w:t>
-      </w:r>
-      <w:proofErr w:type="spellStart"/>
-      <w:r>
-        <w:t>create</w:t>
-      </w:r>
-      <w:proofErr w:type="spellEnd"/>
-      <w:r>
-        <w:t xml:space="preserve"> user” links van de pagina en vul </w:t>
-      </w:r>
-      <w:r>
-        <w:t>alles juist in, behalve bij “</w:t>
-      </w:r>
-      <w:proofErr w:type="spellStart"/>
-      <w:r>
-        <w:t>repeat</w:t>
-      </w:r>
-      <w:proofErr w:type="spellEnd"/>
-      <w:r>
-        <w:t xml:space="preserve"> password”.</w:t>
-      </w:r>
-    </w:p>
-    <w:p>
-      <w:pPr>
-        <w:pStyle w:val="Geenafstand"/>
-      </w:pPr>
-    </w:p>
-    <w:p>
-      <w:pPr>
-        <w:pStyle w:val="Geenafstand"/>
+        <w:pStyle w:val="NoSpacing"/>
+      </w:pPr>
+      <w:r>
+        <w:t>Op de hoofdpagina klik op de knop “create user” links van de pagina en vul alles juist in, behalve bij “repeat password”.</w:t>
+      </w:r>
+    </w:p>
+    <w:p>
+      <w:pPr>
+        <w:pStyle w:val="NoSpacing"/>
+      </w:pPr>
+    </w:p>
+    <w:p>
+      <w:pPr>
+        <w:pStyle w:val="NoSpacing"/>
       </w:pPr>
       <w:r>
         <w:t>Resultaat:</w:t>
@@ -2813,18 +2742,10 @@
     </w:p>
     <w:p>
       <w:pPr>
-        <w:pStyle w:val="Geenafstand"/>
-      </w:pPr>
-      <w:r>
-        <w:t xml:space="preserve">Account is niet aangemaakt en waarschuwing dat </w:t>
-      </w:r>
-      <w:proofErr w:type="spellStart"/>
-      <w:r>
-        <w:t>passwords</w:t>
-      </w:r>
-      <w:proofErr w:type="spellEnd"/>
-      <w:r>
-        <w:t xml:space="preserve"> niet he</w:t>
+        <w:pStyle w:val="NoSpacing"/>
+      </w:pPr>
+      <w:r>
+        <w:t>Account is niet aangemaakt en waarschuwing dat passwords niet he</w:t>
       </w:r>
       <w:r>
         <w:t>t</w:t>
@@ -2835,7 +2756,7 @@
     </w:p>
     <w:p>
       <w:pPr>
-        <w:pStyle w:val="Geenafstand"/>
+        <w:pStyle w:val="NoSpacing"/>
         <w:rPr>
           <w:b/>
         </w:rPr>
@@ -2843,12 +2764,12 @@
     </w:p>
     <w:p>
       <w:pPr>
-        <w:pStyle w:val="Geenafstand"/>
-      </w:pPr>
-    </w:p>
-    <w:p>
-      <w:pPr>
-        <w:pStyle w:val="Geenafstand"/>
+        <w:pStyle w:val="NoSpacing"/>
+      </w:pPr>
+    </w:p>
+    <w:p>
+      <w:pPr>
+        <w:pStyle w:val="NoSpacing"/>
       </w:pPr>
     </w:p>
     <w:p>
@@ -2866,7 +2787,7 @@
     </w:p>
     <w:p>
       <w:pPr>
-        <w:pStyle w:val="Kop2"/>
+        <w:pStyle w:val="Heading2"/>
       </w:pPr>
       <w:bookmarkStart w:id="12" w:name="_Toc434174397"/>
       <w:r>
@@ -2877,7 +2798,7 @@
     </w:p>
     <w:p>
       <w:pPr>
-        <w:pStyle w:val="Geenafstand"/>
+        <w:pStyle w:val="NoSpacing"/>
       </w:pPr>
       <w:r>
         <w:t>Actie:</w:t>
@@ -2885,7 +2806,7 @@
     </w:p>
     <w:p>
       <w:pPr>
-        <w:pStyle w:val="Geenafstand"/>
+        <w:pStyle w:val="NoSpacing"/>
       </w:pPr>
       <w:r>
         <w:t>Op de hoofdpagina klik op de knop “</w:t>
@@ -2899,12 +2820,12 @@
     </w:p>
     <w:p>
       <w:pPr>
-        <w:pStyle w:val="Geenafstand"/>
-      </w:pPr>
-    </w:p>
-    <w:p>
-      <w:pPr>
-        <w:pStyle w:val="Geenafstand"/>
+        <w:pStyle w:val="NoSpacing"/>
+      </w:pPr>
+    </w:p>
+    <w:p>
+      <w:pPr>
+        <w:pStyle w:val="NoSpacing"/>
       </w:pPr>
       <w:r>
         <w:t>Resultaat:</w:t>
@@ -2912,25 +2833,20 @@
     </w:p>
     <w:p>
       <w:pPr>
-        <w:pStyle w:val="Geenafstand"/>
-      </w:pPr>
-      <w:proofErr w:type="spellStart"/>
-      <w:r>
-        <w:t>Popup</w:t>
-      </w:r>
-      <w:proofErr w:type="spellEnd"/>
-      <w:r>
-        <w:t xml:space="preserve"> met gebruikers</w:t>
-      </w:r>
-    </w:p>
-    <w:p>
-      <w:pPr>
-        <w:pStyle w:val="Geenafstand"/>
-      </w:pPr>
-    </w:p>
-    <w:p>
-      <w:pPr>
-        <w:pStyle w:val="Kop2"/>
+        <w:pStyle w:val="NoSpacing"/>
+      </w:pPr>
+      <w:r>
+        <w:t>Popup met gebruikers</w:t>
+      </w:r>
+    </w:p>
+    <w:p>
+      <w:pPr>
+        <w:pStyle w:val="NoSpacing"/>
+      </w:pPr>
+    </w:p>
+    <w:p>
+      <w:pPr>
+        <w:pStyle w:val="Heading2"/>
       </w:pPr>
       <w:bookmarkStart w:id="13" w:name="_Toc434174398"/>
       <w:r>
@@ -2943,7 +2859,7 @@
     </w:p>
     <w:p>
       <w:pPr>
-        <w:pStyle w:val="Geenafstand"/>
+        <w:pStyle w:val="NoSpacing"/>
       </w:pPr>
       <w:r>
         <w:t>Actie:</w:t>
@@ -2951,25 +2867,23 @@
     </w:p>
     <w:p>
       <w:pPr>
-        <w:pStyle w:val="Geenafstand"/>
-      </w:pPr>
-      <w:proofErr w:type="spellStart"/>
+        <w:pStyle w:val="NoSpacing"/>
+      </w:pPr>
       <w:r>
         <w:t>Rate</w:t>
       </w:r>
-      <w:proofErr w:type="spellEnd"/>
       <w:r>
         <w:t xml:space="preserve"> een willekeurig film.</w:t>
       </w:r>
     </w:p>
     <w:p>
       <w:pPr>
-        <w:pStyle w:val="Geenafstand"/>
-      </w:pPr>
-    </w:p>
-    <w:p>
-      <w:pPr>
-        <w:pStyle w:val="Geenafstand"/>
+        <w:pStyle w:val="NoSpacing"/>
+      </w:pPr>
+    </w:p>
+    <w:p>
+      <w:pPr>
+        <w:pStyle w:val="NoSpacing"/>
       </w:pPr>
       <w:r>
         <w:t>Resultaat:</w:t>
@@ -2977,7 +2891,7 @@
     </w:p>
     <w:p>
       <w:pPr>
-        <w:pStyle w:val="Geenafstand"/>
+        <w:pStyle w:val="NoSpacing"/>
       </w:pPr>
       <w:r>
         <w:t xml:space="preserve">Waarschuwing dat ingelogd moet zijn om te kunnen </w:t>
@@ -2991,31 +2905,25 @@
     </w:p>
     <w:p>
       <w:pPr>
-        <w:pStyle w:val="Geenafstand"/>
-      </w:pPr>
-    </w:p>
-    <w:p>
-      <w:pPr>
-        <w:pStyle w:val="Kop2"/>
+        <w:pStyle w:val="NoSpacing"/>
+      </w:pPr>
+    </w:p>
+    <w:p>
+      <w:pPr>
+        <w:pStyle w:val="Heading2"/>
       </w:pPr>
       <w:bookmarkStart w:id="14" w:name="_Toc434174399"/>
       <w:r>
         <w:t xml:space="preserve">Test </w:t>
       </w:r>
       <w:r>
-        <w:t>film raten (</w:t>
-      </w:r>
-      <w:r>
-        <w:t>wel</w:t>
-      </w:r>
-      <w:r>
-        <w:t xml:space="preserve"> ingelogd)</w:t>
+        <w:t>film raten (wel ingelogd)</w:t>
       </w:r>
       <w:bookmarkEnd w:id="14"/>
     </w:p>
     <w:p>
       <w:pPr>
-        <w:pStyle w:val="Geenafstand"/>
+        <w:pStyle w:val="NoSpacing"/>
       </w:pPr>
       <w:r>
         <w:t>Actie:</w:t>
@@ -3023,25 +2931,23 @@
     </w:p>
     <w:p>
       <w:pPr>
-        <w:pStyle w:val="Geenafstand"/>
-      </w:pPr>
-      <w:proofErr w:type="spellStart"/>
+        <w:pStyle w:val="NoSpacing"/>
+      </w:pPr>
       <w:r>
         <w:t>Rate</w:t>
       </w:r>
-      <w:proofErr w:type="spellEnd"/>
       <w:r>
         <w:t xml:space="preserve"> een willekeurig film.</w:t>
       </w:r>
     </w:p>
     <w:p>
       <w:pPr>
-        <w:pStyle w:val="Geenafstand"/>
-      </w:pPr>
-    </w:p>
-    <w:p>
-      <w:pPr>
-        <w:pStyle w:val="Geenafstand"/>
+        <w:pStyle w:val="NoSpacing"/>
+      </w:pPr>
+    </w:p>
+    <w:p>
+      <w:pPr>
+        <w:pStyle w:val="NoSpacing"/>
       </w:pPr>
       <w:r>
         <w:t>Resultaat:</w:t>
@@ -3049,50 +2955,39 @@
     </w:p>
     <w:p>
       <w:pPr>
-        <w:pStyle w:val="Geenafstand"/>
+        <w:pStyle w:val="NoSpacing"/>
       </w:pPr>
       <w:r>
         <w:t xml:space="preserve">Je hebt een film </w:t>
       </w:r>
-      <w:proofErr w:type="spellStart"/>
       <w:r>
         <w:t>gerate</w:t>
       </w:r>
-      <w:proofErr w:type="spellEnd"/>
       <w:r>
         <w:t>.</w:t>
       </w:r>
     </w:p>
     <w:p>
       <w:pPr>
-        <w:pStyle w:val="Geenafstand"/>
-      </w:pPr>
-    </w:p>
-    <w:p>
-      <w:pPr>
-        <w:pStyle w:val="Kop2"/>
+        <w:pStyle w:val="NoSpacing"/>
+      </w:pPr>
+    </w:p>
+    <w:p>
+      <w:pPr>
+        <w:pStyle w:val="Heading2"/>
       </w:pPr>
       <w:bookmarkStart w:id="15" w:name="_Toc434174400"/>
       <w:r>
         <w:t xml:space="preserve">Test </w:t>
       </w:r>
       <w:r>
-        <w:t xml:space="preserve">rating verwijderen </w:t>
-      </w:r>
-      <w:r>
-        <w:t>(</w:t>
-      </w:r>
-      <w:r>
-        <w:t>niet</w:t>
-      </w:r>
-      <w:r>
-        <w:t xml:space="preserve"> ingelogd)</w:t>
+        <w:t>rating verwijderen (niet ingelogd)</w:t>
       </w:r>
       <w:bookmarkEnd w:id="15"/>
     </w:p>
     <w:p>
       <w:pPr>
-        <w:pStyle w:val="Geenafstand"/>
+        <w:pStyle w:val="NoSpacing"/>
       </w:pPr>
       <w:r>
         <w:t>Actie:</w:t>
@@ -3100,18 +2995,10 @@
     </w:p>
     <w:p>
       <w:pPr>
-        <w:pStyle w:val="Geenafstand"/>
-      </w:pPr>
-      <w:r>
-        <w:t xml:space="preserve">Verwijder de rating van de zojuist </w:t>
-      </w:r>
-      <w:proofErr w:type="spellStart"/>
-      <w:r>
-        <w:t>gerate</w:t>
-      </w:r>
-      <w:proofErr w:type="spellEnd"/>
-      <w:r>
-        <w:t xml:space="preserve"> film</w:t>
+        <w:pStyle w:val="NoSpacing"/>
+      </w:pPr>
+      <w:r>
+        <w:t>Verwijder de rating van de zojuist gerate film</w:t>
       </w:r>
       <w:r>
         <w:t>.</w:t>
@@ -3119,12 +3006,12 @@
     </w:p>
     <w:p>
       <w:pPr>
-        <w:pStyle w:val="Geenafstand"/>
-      </w:pPr>
-    </w:p>
-    <w:p>
-      <w:pPr>
-        <w:pStyle w:val="Geenafstand"/>
+        <w:pStyle w:val="NoSpacing"/>
+      </w:pPr>
+    </w:p>
+    <w:p>
+      <w:pPr>
+        <w:pStyle w:val="NoSpacing"/>
       </w:pPr>
       <w:r>
         <w:t>Resultaat:</w:t>
@@ -3132,13 +3019,65 @@
     </w:p>
     <w:p>
       <w:pPr>
-        <w:pStyle w:val="Geenafstand"/>
-      </w:pPr>
-      <w:r>
-        <w:t xml:space="preserve">Waarschuwing dat </w:t>
-      </w:r>
-      <w:r>
-        <w:t>ingelogd moet zijn om een rating te kunnen verwijderen</w:t>
+        <w:pStyle w:val="NoSpacing"/>
+      </w:pPr>
+      <w:r>
+        <w:t>Waarschuwing dat ingelogd moet zijn om een rating te kunnen verwijderen.</w:t>
+      </w:r>
+    </w:p>
+    <w:p>
+      <w:pPr>
+        <w:pStyle w:val="NoSpacing"/>
+      </w:pPr>
+    </w:p>
+    <w:p>
+      <w:pPr>
+        <w:pStyle w:val="Heading2"/>
+      </w:pPr>
+      <w:bookmarkStart w:id="16" w:name="_Toc434174401"/>
+      <w:r>
+        <w:t xml:space="preserve">Test </w:t>
+      </w:r>
+      <w:r>
+        <w:t>rating verwijderen (wel ingelogd)</w:t>
+      </w:r>
+      <w:bookmarkEnd w:id="16"/>
+    </w:p>
+    <w:p>
+      <w:pPr>
+        <w:pStyle w:val="NoSpacing"/>
+      </w:pPr>
+      <w:r>
+        <w:t>Actie:</w:t>
+      </w:r>
+    </w:p>
+    <w:p>
+      <w:pPr>
+        <w:pStyle w:val="NoSpacing"/>
+      </w:pPr>
+      <w:r>
+        <w:t>Verwijder de rating van de zojuist gerate film.</w:t>
+      </w:r>
+    </w:p>
+    <w:p>
+      <w:pPr>
+        <w:pStyle w:val="NoSpacing"/>
+      </w:pPr>
+    </w:p>
+    <w:p>
+      <w:pPr>
+        <w:pStyle w:val="NoSpacing"/>
+      </w:pPr>
+      <w:r>
+        <w:t>Resultaat:</w:t>
+      </w:r>
+    </w:p>
+    <w:p>
+      <w:pPr>
+        <w:pStyle w:val="NoSpacing"/>
+      </w:pPr>
+      <w:r>
+        <w:t>Je rating is verwijderd</w:t>
       </w:r>
       <w:r>
         <w:t>.</w:t>
@@ -3146,60 +3085,44 @@
     </w:p>
     <w:p>
       <w:pPr>
-        <w:pStyle w:val="Geenafstand"/>
-      </w:pPr>
-    </w:p>
-    <w:p>
-      <w:pPr>
-        <w:pStyle w:val="Kop2"/>
-      </w:pPr>
-      <w:bookmarkStart w:id="16" w:name="_Toc434174401"/>
+        <w:pStyle w:val="NoSpacing"/>
+      </w:pPr>
+    </w:p>
+    <w:p>
+      <w:pPr>
+        <w:pStyle w:val="Heading2"/>
+      </w:pPr>
+      <w:bookmarkStart w:id="17" w:name="_Toc434174402"/>
       <w:r>
         <w:t xml:space="preserve">Test </w:t>
       </w:r>
       <w:r>
-        <w:t>rating verwijderen (</w:t>
-      </w:r>
-      <w:r>
-        <w:t>wel</w:t>
-      </w:r>
-      <w:r>
-        <w:t xml:space="preserve"> ingelogd)</w:t>
-      </w:r>
-      <w:bookmarkEnd w:id="16"/>
-    </w:p>
-    <w:p>
-      <w:pPr>
-        <w:pStyle w:val="Geenafstand"/>
+        <w:t>login met juiste gegevens</w:t>
+      </w:r>
+      <w:bookmarkEnd w:id="17"/>
+    </w:p>
+    <w:p>
+      <w:pPr>
+        <w:pStyle w:val="NoSpacing"/>
       </w:pPr>
       <w:r>
         <w:t>Actie:</w:t>
       </w:r>
-    </w:p>
-    <w:p>
-      <w:pPr>
-        <w:pStyle w:val="Geenafstand"/>
-      </w:pPr>
-      <w:r>
-        <w:t xml:space="preserve">Verwijder de rating van de zojuist </w:t>
-      </w:r>
-      <w:proofErr w:type="spellStart"/>
-      <w:r>
-        <w:t>gerate</w:t>
-      </w:r>
-      <w:proofErr w:type="spellEnd"/>
-      <w:r>
-        <w:t xml:space="preserve"> film.</w:t>
-      </w:r>
-    </w:p>
-    <w:p>
-      <w:pPr>
-        <w:pStyle w:val="Geenafstand"/>
-      </w:pPr>
-    </w:p>
-    <w:p>
-      <w:pPr>
-        <w:pStyle w:val="Geenafstand"/>
+      <w:r>
+        <w:br/>
+      </w:r>
+      <w:r>
+        <w:t>Vul juiste gegevens rechts boven in en druk op login.</w:t>
+      </w:r>
+    </w:p>
+    <w:p>
+      <w:pPr>
+        <w:pStyle w:val="NoSpacing"/>
+      </w:pPr>
+    </w:p>
+    <w:p>
+      <w:pPr>
+        <w:pStyle w:val="NoSpacing"/>
       </w:pPr>
       <w:r>
         <w:t>Resultaat:</w:t>
@@ -3207,36 +3130,33 @@
     </w:p>
     <w:p>
       <w:pPr>
-        <w:pStyle w:val="Geenafstand"/>
-      </w:pPr>
-      <w:r>
-        <w:t>Je rating is verwijderd</w:t>
-      </w:r>
-      <w:r>
-        <w:t>.</w:t>
-      </w:r>
-    </w:p>
-    <w:p>
-      <w:pPr>
-        <w:pStyle w:val="Geenafstand"/>
-      </w:pPr>
-    </w:p>
-    <w:p>
-      <w:pPr>
-        <w:pStyle w:val="Kop2"/>
-      </w:pPr>
-      <w:bookmarkStart w:id="17" w:name="_Toc434174402"/>
+        <w:pStyle w:val="NoSpacing"/>
+      </w:pPr>
+      <w:r>
+        <w:t>Je bent ingelogd.</w:t>
+      </w:r>
+    </w:p>
+    <w:p>
+      <w:pPr>
+        <w:pStyle w:val="NoSpacing"/>
+      </w:pPr>
+    </w:p>
+    <w:p>
+      <w:pPr>
+        <w:pStyle w:val="Heading2"/>
+      </w:pPr>
+      <w:bookmarkStart w:id="18" w:name="_Toc434174403"/>
       <w:r>
         <w:t xml:space="preserve">Test </w:t>
       </w:r>
       <w:r>
-        <w:t>login met juiste gegevens</w:t>
-      </w:r>
-      <w:bookmarkEnd w:id="17"/>
-    </w:p>
-    <w:p>
-      <w:pPr>
-        <w:pStyle w:val="Geenafstand"/>
+        <w:t>login met onjuiste gegevens</w:t>
+      </w:r>
+      <w:bookmarkEnd w:id="18"/>
+    </w:p>
+    <w:p>
+      <w:pPr>
+        <w:pStyle w:val="NoSpacing"/>
       </w:pPr>
       <w:r>
         <w:t>Actie:</w:t>
@@ -3245,17 +3165,17 @@
         <w:br/>
       </w:r>
       <w:r>
-        <w:t>Vul juiste gegevens rechts boven in en druk op login.</w:t>
-      </w:r>
-    </w:p>
-    <w:p>
-      <w:pPr>
-        <w:pStyle w:val="Geenafstand"/>
-      </w:pPr>
-    </w:p>
-    <w:p>
-      <w:pPr>
-        <w:pStyle w:val="Geenafstand"/>
+        <w:t>Vul onjuiste gegevens rechts boven in en druk op login.</w:t>
+      </w:r>
+    </w:p>
+    <w:p>
+      <w:pPr>
+        <w:pStyle w:val="NoSpacing"/>
+      </w:pPr>
+    </w:p>
+    <w:p>
+      <w:pPr>
+        <w:pStyle w:val="NoSpacing"/>
       </w:pPr>
       <w:r>
         <w:t>Resultaat:</w:t>
@@ -3263,154 +3183,77 @@
     </w:p>
     <w:p>
       <w:pPr>
-        <w:pStyle w:val="Geenafstand"/>
-      </w:pPr>
-      <w:r>
-        <w:t>Je bent ingelogd.</w:t>
-      </w:r>
-    </w:p>
-    <w:p>
-      <w:pPr>
-        <w:pStyle w:val="Geenafstand"/>
-      </w:pPr>
-    </w:p>
-    <w:p>
-      <w:pPr>
-        <w:pStyle w:val="Kop2"/>
-      </w:pPr>
-      <w:bookmarkStart w:id="18" w:name="_Toc434174403"/>
-      <w:r>
-        <w:t xml:space="preserve">Test </w:t>
-      </w:r>
-      <w:r>
-        <w:t xml:space="preserve">login met </w:t>
-      </w:r>
-      <w:r>
-        <w:t>on</w:t>
-      </w:r>
-      <w:r>
-        <w:t>juiste gegevens</w:t>
-      </w:r>
-      <w:bookmarkEnd w:id="18"/>
-    </w:p>
-    <w:p>
-      <w:pPr>
-        <w:pStyle w:val="Geenafstand"/>
-      </w:pPr>
-      <w:r>
+        <w:pStyle w:val="NoSpacing"/>
+      </w:pPr>
+      <w:r>
+        <w:t>Je krijgt een waarschuwing dat of nickname of password onjuist is.</w:t>
+      </w:r>
+    </w:p>
+    <w:p>
+      <w:pPr>
+        <w:pStyle w:val="NoSpacing"/>
+      </w:pPr>
+    </w:p>
+    <w:p>
+      <w:pPr>
+        <w:pStyle w:val="NoSpacing"/>
+      </w:pPr>
+    </w:p>
+    <w:p>
+      <w:pPr>
+        <w:pStyle w:val="Heading2"/>
+        <w:rPr>
+          <w:lang w:val="en-US"/>
+        </w:rPr>
+      </w:pPr>
+      <w:bookmarkStart w:id="19" w:name="_Toc434174404"/>
+      <w:r>
+        <w:rPr>
+          <w:lang w:val="en-US"/>
+        </w:rPr>
+        <w:t>Exporteren WAR-File</w:t>
+      </w:r>
+      <w:bookmarkEnd w:id="19"/>
+    </w:p>
+    <w:p>
+      <w:pPr>
+        <w:pStyle w:val="NoSpacing"/>
+        <w:rPr>
+          <w:lang w:val="en-US"/>
+        </w:rPr>
+      </w:pPr>
+      <w:r>
+        <w:rPr>
+          <w:lang w:val="en-US"/>
+        </w:rPr>
         <w:t>Actie:</w:t>
       </w:r>
-      <w:r>
-        <w:br/>
-      </w:r>
-      <w:r>
-        <w:t xml:space="preserve">Vul </w:t>
-      </w:r>
-      <w:r>
-        <w:t>on</w:t>
-      </w:r>
-      <w:r>
-        <w:t>juiste gegevens rechts boven</w:t>
-      </w:r>
-      <w:r>
-        <w:t xml:space="preserve"> </w:t>
-      </w:r>
-      <w:r>
-        <w:t>in en druk op login.</w:t>
-      </w:r>
-    </w:p>
-    <w:p>
-      <w:pPr>
-        <w:pStyle w:val="Geenafstand"/>
-      </w:pPr>
-    </w:p>
-    <w:p>
-      <w:pPr>
-        <w:pStyle w:val="Geenafstand"/>
-      </w:pPr>
-      <w:r>
-        <w:t>Resultaat:</w:t>
-      </w:r>
-    </w:p>
-    <w:p>
-      <w:pPr>
-        <w:pStyle w:val="Geenafstand"/>
-      </w:pPr>
-      <w:r>
-        <w:t xml:space="preserve">Je krijgt een waarschuwing dat of </w:t>
-      </w:r>
-      <w:proofErr w:type="spellStart"/>
-      <w:r>
-        <w:t>nickname</w:t>
-      </w:r>
-      <w:proofErr w:type="spellEnd"/>
-      <w:r>
-        <w:t xml:space="preserve"> of password onjuist is</w:t>
-      </w:r>
-      <w:r>
-        <w:t>.</w:t>
-      </w:r>
-    </w:p>
-    <w:p>
-      <w:pPr>
-        <w:pStyle w:val="Geenafstand"/>
-      </w:pPr>
-    </w:p>
-    <w:p>
-      <w:pPr>
-        <w:pStyle w:val="Geenafstand"/>
-      </w:pPr>
-    </w:p>
-    <w:p>
-      <w:pPr>
-        <w:pStyle w:val="Kop2"/>
-      </w:pPr>
-      <w:bookmarkStart w:id="19" w:name="_Toc434174404"/>
-      <w:r>
-        <w:t>Exporteren WAR-File</w:t>
-      </w:r>
-      <w:bookmarkEnd w:id="19"/>
-    </w:p>
-    <w:p>
-      <w:pPr>
-        <w:pStyle w:val="Geenafstand"/>
-      </w:pPr>
-      <w:r>
-        <w:t>Actie:</w:t>
-      </w:r>
-    </w:p>
-    <w:p>
-      <w:pPr>
-        <w:pStyle w:val="Geenafstand"/>
-      </w:pPr>
-      <w:r>
-        <w:t xml:space="preserve">Via </w:t>
-      </w:r>
-      <w:proofErr w:type="spellStart"/>
-      <w:r>
-        <w:t>Eclipse</w:t>
-      </w:r>
-      <w:proofErr w:type="spellEnd"/>
-      <w:r>
-        <w:t xml:space="preserve"> WAR-file exporteren.</w:t>
-      </w:r>
-    </w:p>
-    <w:p>
-      <w:pPr>
-        <w:pStyle w:val="Geenafstand"/>
-      </w:pPr>
-      <w:proofErr w:type="spellStart"/>
-      <w:r>
-        <w:t>Restultaat</w:t>
-      </w:r>
-      <w:proofErr w:type="spellEnd"/>
-      <w:r>
-        <w:t>:</w:t>
-      </w:r>
-    </w:p>
-    <w:p>
-      <w:pPr>
-        <w:pStyle w:val="Geenafstand"/>
+    </w:p>
+    <w:p>
+      <w:pPr>
+        <w:pStyle w:val="NoSpacing"/>
+        <w:rPr>
+          <w:lang w:val="en-US"/>
+        </w:rPr>
+      </w:pPr>
+      <w:r>
+        <w:rPr>
+          <w:lang w:val="en-US"/>
+        </w:rPr>
+        <w:t>Via Eclipse WAR-file exporteren.</w:t>
+      </w:r>
+    </w:p>
+    <w:p>
+      <w:pPr>
+        <w:pStyle w:val="NoSpacing"/>
+      </w:pPr>
+      <w:r>
+        <w:t>Restultaat:</w:t>
+      </w:r>
+    </w:p>
+    <w:p>
+      <w:pPr>
+        <w:pStyle w:val="NoSpacing"/>
       </w:pPr>
       <w:r>
         <w:t>Een WAR-File.</w:t>
@@ -3418,12 +3261,12 @@
     </w:p>
     <w:p>
       <w:pPr>
-        <w:pStyle w:val="Geenafstand"/>
-      </w:pPr>
-    </w:p>
-    <w:p>
-      <w:pPr>
-        <w:pStyle w:val="Geenafstand"/>
+        <w:pStyle w:val="NoSpacing"/>
+      </w:pPr>
+    </w:p>
+    <w:p>
+      <w:pPr>
+        <w:pStyle w:val="NoSpacing"/>
       </w:pPr>
     </w:p>
     <w:p/>
@@ -3441,7 +3284,7 @@
 </file>
 
 <file path=word/endnotes.xml><?xml version="1.0" encoding="utf-8"?>
-<w:endnotes xmlns:wpc="http://schemas.microsoft.com/office/word/2010/wordprocessingCanvas" xmlns:mc="http://schemas.openxmlformats.org/markup-compatibility/2006" xmlns:o="urn:schemas-microsoft-com:office:office" xmlns:r="http://schemas.openxmlformats.org/officeDocument/2006/relationships" xmlns:m="http://schemas.openxmlformats.org/officeDocument/2006/math" xmlns:v="urn:schemas-microsoft-com:vml" xmlns:wp14="http://schemas.microsoft.com/office/word/2010/wordprocessingDrawing" xmlns:wp="http://schemas.openxmlformats.org/drawingml/2006/wordprocessingDrawing" xmlns:w10="urn:schemas-microsoft-com:office:word" xmlns:w="http://schemas.openxmlformats.org/wordprocessingml/2006/main" xmlns:w14="http://schemas.microsoft.com/office/word/2010/wordml" xmlns:w15="http://schemas.microsoft.com/office/word/2012/wordml" xmlns:wpg="http://schemas.microsoft.com/office/word/2010/wordprocessingGroup" xmlns:wpi="http://schemas.microsoft.com/office/word/2010/wordprocessingInk" xmlns:wne="http://schemas.microsoft.com/office/word/2006/wordml" xmlns:wps="http://schemas.microsoft.com/office/word/2010/wordprocessingShape" mc:Ignorable="w14 w15 wp14">
+<w:endnotes xmlns:wpc="http://schemas.microsoft.com/office/word/2010/wordprocessingCanvas" xmlns:cx="http://schemas.microsoft.com/office/drawing/2014/chartex" xmlns:mc="http://schemas.openxmlformats.org/markup-compatibility/2006" xmlns:o="urn:schemas-microsoft-com:office:office" xmlns:r="http://schemas.openxmlformats.org/officeDocument/2006/relationships" xmlns:m="http://schemas.openxmlformats.org/officeDocument/2006/math" xmlns:v="urn:schemas-microsoft-com:vml" xmlns:wp14="http://schemas.microsoft.com/office/word/2010/wordprocessingDrawing" xmlns:wp="http://schemas.openxmlformats.org/drawingml/2006/wordprocessingDrawing" xmlns:w10="urn:schemas-microsoft-com:office:word" xmlns:w="http://schemas.openxmlformats.org/wordprocessingml/2006/main" xmlns:w14="http://schemas.microsoft.com/office/word/2010/wordml" xmlns:w15="http://schemas.microsoft.com/office/word/2012/wordml" xmlns:w16se="http://schemas.microsoft.com/office/word/2015/wordml/symex" xmlns:wpg="http://schemas.microsoft.com/office/word/2010/wordprocessingGroup" xmlns:wpi="http://schemas.microsoft.com/office/word/2010/wordprocessingInk" xmlns:wne="http://schemas.microsoft.com/office/word/2006/wordml" xmlns:wps="http://schemas.microsoft.com/office/word/2010/wordprocessingShape" mc:Ignorable="w14 w15 w16se wp14">
   <w:endnote w:type="separator" w:id="-1">
     <w:p>
       <w:pPr>
@@ -3466,7 +3309,7 @@
 </file>
 
 <file path=word/footer1.xml><?xml version="1.0" encoding="utf-8"?>
-<w:ftr xmlns:wpc="http://schemas.microsoft.com/office/word/2010/wordprocessingCanvas" xmlns:mc="http://schemas.openxmlformats.org/markup-compatibility/2006" xmlns:o="urn:schemas-microsoft-com:office:office" xmlns:r="http://schemas.openxmlformats.org/officeDocument/2006/relationships" xmlns:m="http://schemas.openxmlformats.org/officeDocument/2006/math" xmlns:v="urn:schemas-microsoft-com:vml" xmlns:wp14="http://schemas.microsoft.com/office/word/2010/wordprocessingDrawing" xmlns:wp="http://schemas.openxmlformats.org/drawingml/2006/wordprocessingDrawing" xmlns:w10="urn:schemas-microsoft-com:office:word" xmlns:w="http://schemas.openxmlformats.org/wordprocessingml/2006/main" xmlns:w14="http://schemas.microsoft.com/office/word/2010/wordml" xmlns:w15="http://schemas.microsoft.com/office/word/2012/wordml" xmlns:wpg="http://schemas.microsoft.com/office/word/2010/wordprocessingGroup" xmlns:wpi="http://schemas.microsoft.com/office/word/2010/wordprocessingInk" xmlns:wne="http://schemas.microsoft.com/office/word/2006/wordml" xmlns:wps="http://schemas.microsoft.com/office/word/2010/wordprocessingShape" mc:Ignorable="w14 w15 wp14">
+<w:ftr xmlns:wpc="http://schemas.microsoft.com/office/word/2010/wordprocessingCanvas" xmlns:cx="http://schemas.microsoft.com/office/drawing/2014/chartex" xmlns:mc="http://schemas.openxmlformats.org/markup-compatibility/2006" xmlns:o="urn:schemas-microsoft-com:office:office" xmlns:r="http://schemas.openxmlformats.org/officeDocument/2006/relationships" xmlns:m="http://schemas.openxmlformats.org/officeDocument/2006/math" xmlns:v="urn:schemas-microsoft-com:vml" xmlns:wp14="http://schemas.microsoft.com/office/word/2010/wordprocessingDrawing" xmlns:wp="http://schemas.openxmlformats.org/drawingml/2006/wordprocessingDrawing" xmlns:w10="urn:schemas-microsoft-com:office:word" xmlns:w="http://schemas.openxmlformats.org/wordprocessingml/2006/main" xmlns:w14="http://schemas.microsoft.com/office/word/2010/wordml" xmlns:w15="http://schemas.microsoft.com/office/word/2012/wordml" xmlns:w16se="http://schemas.microsoft.com/office/word/2015/wordml/symex" xmlns:wpg="http://schemas.microsoft.com/office/word/2010/wordprocessingGroup" xmlns:wpi="http://schemas.microsoft.com/office/word/2010/wordprocessingInk" xmlns:wne="http://schemas.microsoft.com/office/word/2006/wordml" xmlns:wps="http://schemas.microsoft.com/office/word/2010/wordprocessingShape" mc:Ignorable="w14 w15 w16se wp14">
   <w:sdt>
     <w:sdtPr>
       <w:id w:val="1958138687"/>
@@ -3475,15 +3318,16 @@
         <w:docPartUnique/>
       </w:docPartObj>
     </w:sdtPr>
+    <w:sdtEndPr/>
     <w:sdtContent>
       <w:p>
         <w:pPr>
-          <w:pStyle w:val="Voettekst"/>
+          <w:pStyle w:val="Footer"/>
         </w:pPr>
         <w:r>
           <w:rPr>
             <w:noProof/>
-            <w:lang w:eastAsia="nl-NL"/>
+            <w:lang w:val="en-US"/>
           </w:rPr>
           <mc:AlternateContent>
             <mc:Choice Requires="wps">
@@ -3567,7 +3411,7 @@
                                   <w:noProof/>
                                   <w:color w:val="ED7D31" w:themeColor="accent2"/>
                                 </w:rPr>
-                                <w:t>6</w:t>
+                                <w:t>4</w:t>
                               </w:r>
                               <w:r>
                                 <w:rPr>
@@ -3622,7 +3466,7 @@
                             <w:noProof/>
                             <w:color w:val="ED7D31" w:themeColor="accent2"/>
                           </w:rPr>
-                          <w:t>6</w:t>
+                          <w:t>4</w:t>
                         </w:r>
                         <w:r>
                           <w:rPr>
@@ -3646,7 +3490,7 @@
 </file>
 
 <file path=word/footnotes.xml><?xml version="1.0" encoding="utf-8"?>
-<w:footnotes xmlns:wpc="http://schemas.microsoft.com/office/word/2010/wordprocessingCanvas" xmlns:mc="http://schemas.openxmlformats.org/markup-compatibility/2006" xmlns:o="urn:schemas-microsoft-com:office:office" xmlns:r="http://schemas.openxmlformats.org/officeDocument/2006/relationships" xmlns:m="http://schemas.openxmlformats.org/officeDocument/2006/math" xmlns:v="urn:schemas-microsoft-com:vml" xmlns:wp14="http://schemas.microsoft.com/office/word/2010/wordprocessingDrawing" xmlns:wp="http://schemas.openxmlformats.org/drawingml/2006/wordprocessingDrawing" xmlns:w10="urn:schemas-microsoft-com:office:word" xmlns:w="http://schemas.openxmlformats.org/wordprocessingml/2006/main" xmlns:w14="http://schemas.microsoft.com/office/word/2010/wordml" xmlns:w15="http://schemas.microsoft.com/office/word/2012/wordml" xmlns:wpg="http://schemas.microsoft.com/office/word/2010/wordprocessingGroup" xmlns:wpi="http://schemas.microsoft.com/office/word/2010/wordprocessingInk" xmlns:wne="http://schemas.microsoft.com/office/word/2006/wordml" xmlns:wps="http://schemas.microsoft.com/office/word/2010/wordprocessingShape" mc:Ignorable="w14 w15 wp14">
+<w:footnotes xmlns:wpc="http://schemas.microsoft.com/office/word/2010/wordprocessingCanvas" xmlns:cx="http://schemas.microsoft.com/office/drawing/2014/chartex" xmlns:mc="http://schemas.openxmlformats.org/markup-compatibility/2006" xmlns:o="urn:schemas-microsoft-com:office:office" xmlns:r="http://schemas.openxmlformats.org/officeDocument/2006/relationships" xmlns:m="http://schemas.openxmlformats.org/officeDocument/2006/math" xmlns:v="urn:schemas-microsoft-com:vml" xmlns:wp14="http://schemas.microsoft.com/office/word/2010/wordprocessingDrawing" xmlns:wp="http://schemas.openxmlformats.org/drawingml/2006/wordprocessingDrawing" xmlns:w10="urn:schemas-microsoft-com:office:word" xmlns:w="http://schemas.openxmlformats.org/wordprocessingml/2006/main" xmlns:w14="http://schemas.microsoft.com/office/word/2010/wordml" xmlns:w15="http://schemas.microsoft.com/office/word/2012/wordml" xmlns:w16se="http://schemas.microsoft.com/office/word/2015/wordml/symex" xmlns:wpg="http://schemas.microsoft.com/office/word/2010/wordprocessingGroup" xmlns:wpi="http://schemas.microsoft.com/office/word/2010/wordprocessingInk" xmlns:wne="http://schemas.microsoft.com/office/word/2006/wordml" xmlns:wps="http://schemas.microsoft.com/office/word/2010/wordprocessingShape" mc:Ignorable="w14 w15 w16se wp14">
   <w:footnote w:type="separator" w:id="-1">
     <w:p>
       <w:pPr>
@@ -3671,7 +3515,7 @@
 </file>
 
 <file path=word/styles.xml><?xml version="1.0" encoding="utf-8"?>
-<w:styles xmlns:mc="http://schemas.openxmlformats.org/markup-compatibility/2006" xmlns:r="http://schemas.openxmlformats.org/officeDocument/2006/relationships" xmlns:w="http://schemas.openxmlformats.org/wordprocessingml/2006/main" xmlns:w14="http://schemas.microsoft.com/office/word/2010/wordml" xmlns:w15="http://schemas.microsoft.com/office/word/2012/wordml" mc:Ignorable="w14 w15">
+<w:styles xmlns:mc="http://schemas.openxmlformats.org/markup-compatibility/2006" xmlns:r="http://schemas.openxmlformats.org/officeDocument/2006/relationships" xmlns:w="http://schemas.openxmlformats.org/wordprocessingml/2006/main" xmlns:w14="http://schemas.microsoft.com/office/word/2010/wordml" xmlns:w15="http://schemas.microsoft.com/office/word/2012/wordml" xmlns:w16se="http://schemas.microsoft.com/office/word/2015/wordml/symex" mc:Ignorable="w14 w15 w16se">
   <w:docDefaults>
     <w:rPrDefault>
       <w:rPr>
@@ -4060,15 +3904,15 @@
     <w:lsdException w:name="List Table 6 Colorful Accent 6" w:uiPriority="51"/>
     <w:lsdException w:name="List Table 7 Colorful Accent 6" w:uiPriority="52"/>
   </w:latentStyles>
-  <w:style w:type="paragraph" w:default="1" w:styleId="Standaard">
+  <w:style w:type="paragraph" w:default="1" w:styleId="Normal">
     <w:name w:val="Normal"/>
     <w:rsid w:val="00FC462F"/>
   </w:style>
-  <w:style w:type="paragraph" w:styleId="Kop1">
+  <w:style w:type="paragraph" w:styleId="Heading1">
     <w:name w:val="heading 1"/>
-    <w:basedOn w:val="Standaard"/>
-    <w:next w:val="Standaard"/>
-    <w:link w:val="Kop1Char"/>
+    <w:basedOn w:val="Normal"/>
+    <w:next w:val="Normal"/>
+    <w:link w:val="Heading1Char"/>
     <w:uiPriority w:val="9"/>
     <w:qFormat/>
     <w:rsid w:val="00FC462F"/>
@@ -4085,11 +3929,11 @@
       <w:szCs w:val="32"/>
     </w:rPr>
   </w:style>
-  <w:style w:type="paragraph" w:styleId="Kop2">
+  <w:style w:type="paragraph" w:styleId="Heading2">
     <w:name w:val="heading 2"/>
-    <w:basedOn w:val="Standaard"/>
-    <w:next w:val="Standaard"/>
-    <w:link w:val="Kop2Char"/>
+    <w:basedOn w:val="Normal"/>
+    <w:next w:val="Normal"/>
+    <w:link w:val="Heading2Char"/>
     <w:uiPriority w:val="9"/>
     <w:unhideWhenUsed/>
     <w:qFormat/>
@@ -4107,13 +3951,13 @@
       <w:szCs w:val="26"/>
     </w:rPr>
   </w:style>
-  <w:style w:type="character" w:default="1" w:styleId="Standaardalinea-lettertype">
+  <w:style w:type="character" w:default="1" w:styleId="DefaultParagraphFont">
     <w:name w:val="Default Paragraph Font"/>
     <w:uiPriority w:val="1"/>
     <w:semiHidden/>
     <w:unhideWhenUsed/>
   </w:style>
-  <w:style w:type="table" w:default="1" w:styleId="Standaardtabel">
+  <w:style w:type="table" w:default="1" w:styleId="TableNormal">
     <w:name w:val="Normal Table"/>
     <w:uiPriority w:val="99"/>
     <w:semiHidden/>
@@ -4128,15 +3972,15 @@
       </w:tblCellMar>
     </w:tblPr>
   </w:style>
-  <w:style w:type="numbering" w:default="1" w:styleId="Geenlijst">
+  <w:style w:type="numbering" w:default="1" w:styleId="NoList">
     <w:name w:val="No List"/>
     <w:uiPriority w:val="99"/>
     <w:semiHidden/>
     <w:unhideWhenUsed/>
   </w:style>
-  <w:style w:type="paragraph" w:styleId="Geenafstand">
+  <w:style w:type="paragraph" w:styleId="NoSpacing">
     <w:name w:val="No Spacing"/>
-    <w:link w:val="GeenafstandChar"/>
+    <w:link w:val="NoSpacingChar"/>
     <w:autoRedefine/>
     <w:uiPriority w:val="1"/>
     <w:qFormat/>
@@ -4145,10 +3989,10 @@
       <w:spacing w:after="0" w:line="240" w:lineRule="auto"/>
     </w:pPr>
   </w:style>
-  <w:style w:type="character" w:customStyle="1" w:styleId="Kop1Char">
-    <w:name w:val="Kop 1 Char"/>
-    <w:basedOn w:val="Standaardalinea-lettertype"/>
-    <w:link w:val="Kop1"/>
+  <w:style w:type="character" w:customStyle="1" w:styleId="Heading1Char">
+    <w:name w:val="Heading 1 Char"/>
+    <w:basedOn w:val="DefaultParagraphFont"/>
+    <w:link w:val="Heading1"/>
     <w:uiPriority w:val="9"/>
     <w:rsid w:val="00FC462F"/>
     <w:rPr>
@@ -4158,10 +4002,10 @@
       <w:szCs w:val="32"/>
     </w:rPr>
   </w:style>
-  <w:style w:type="character" w:customStyle="1" w:styleId="Kop2Char">
-    <w:name w:val="Kop 2 Char"/>
-    <w:basedOn w:val="Standaardalinea-lettertype"/>
-    <w:link w:val="Kop2"/>
+  <w:style w:type="character" w:customStyle="1" w:styleId="Heading2Char">
+    <w:name w:val="Heading 2 Char"/>
+    <w:basedOn w:val="DefaultParagraphFont"/>
+    <w:link w:val="Heading2"/>
     <w:uiPriority w:val="9"/>
     <w:rsid w:val="00FC462F"/>
     <w:rPr>
@@ -4171,16 +4015,16 @@
       <w:szCs w:val="26"/>
     </w:rPr>
   </w:style>
-  <w:style w:type="character" w:customStyle="1" w:styleId="GeenafstandChar">
-    <w:name w:val="Geen afstand Char"/>
-    <w:basedOn w:val="Standaardalinea-lettertype"/>
-    <w:link w:val="Geenafstand"/>
+  <w:style w:type="character" w:customStyle="1" w:styleId="NoSpacingChar">
+    <w:name w:val="No Spacing Char"/>
+    <w:basedOn w:val="DefaultParagraphFont"/>
+    <w:link w:val="NoSpacing"/>
     <w:uiPriority w:val="1"/>
     <w:rsid w:val="00FC462F"/>
   </w:style>
   <w:style w:type="character" w:styleId="Hyperlink">
     <w:name w:val="Hyperlink"/>
-    <w:basedOn w:val="Standaardalinea-lettertype"/>
+    <w:basedOn w:val="DefaultParagraphFont"/>
     <w:uiPriority w:val="99"/>
     <w:unhideWhenUsed/>
     <w:rsid w:val="00FC462F"/>
@@ -4189,10 +4033,10 @@
       <w:u w:val="single"/>
     </w:rPr>
   </w:style>
-  <w:style w:type="paragraph" w:styleId="Kopvaninhoudsopgave">
+  <w:style w:type="paragraph" w:styleId="TOCHeading">
     <w:name w:val="TOC Heading"/>
-    <w:basedOn w:val="Kop1"/>
-    <w:next w:val="Standaard"/>
+    <w:basedOn w:val="Heading1"/>
+    <w:next w:val="Normal"/>
     <w:uiPriority w:val="39"/>
     <w:unhideWhenUsed/>
     <w:qFormat/>
@@ -4204,10 +4048,10 @@
       <w:lang w:eastAsia="nl-NL"/>
     </w:rPr>
   </w:style>
-  <w:style w:type="paragraph" w:styleId="Inhopg1">
+  <w:style w:type="paragraph" w:styleId="TOC1">
     <w:name w:val="toc 1"/>
-    <w:basedOn w:val="Standaard"/>
-    <w:next w:val="Standaard"/>
+    <w:basedOn w:val="Normal"/>
+    <w:next w:val="Normal"/>
     <w:autoRedefine/>
     <w:uiPriority w:val="39"/>
     <w:unhideWhenUsed/>
@@ -4216,10 +4060,10 @@
       <w:spacing w:after="100"/>
     </w:pPr>
   </w:style>
-  <w:style w:type="paragraph" w:styleId="Inhopg2">
+  <w:style w:type="paragraph" w:styleId="TOC2">
     <w:name w:val="toc 2"/>
-    <w:basedOn w:val="Standaard"/>
-    <w:next w:val="Standaard"/>
+    <w:basedOn w:val="Normal"/>
+    <w:next w:val="Normal"/>
     <w:autoRedefine/>
     <w:uiPriority w:val="39"/>
     <w:unhideWhenUsed/>
@@ -4229,9 +4073,9 @@
       <w:ind w:left="220"/>
     </w:pPr>
   </w:style>
-  <w:style w:type="table" w:styleId="Tabelraster">
+  <w:style w:type="table" w:styleId="TableGrid">
     <w:name w:val="Table Grid"/>
-    <w:basedOn w:val="Standaardtabel"/>
+    <w:basedOn w:val="TableNormal"/>
     <w:uiPriority w:val="39"/>
     <w:rsid w:val="00FC462F"/>
     <w:pPr>
@@ -4248,10 +4092,10 @@
       </w:tblBorders>
     </w:tblPr>
   </w:style>
-  <w:style w:type="paragraph" w:styleId="Koptekst">
+  <w:style w:type="paragraph" w:styleId="Header">
     <w:name w:val="header"/>
-    <w:basedOn w:val="Standaard"/>
-    <w:link w:val="KoptekstChar"/>
+    <w:basedOn w:val="Normal"/>
+    <w:link w:val="HeaderChar"/>
     <w:uiPriority w:val="99"/>
     <w:unhideWhenUsed/>
     <w:rsid w:val="00034907"/>
@@ -4263,17 +4107,17 @@
       <w:spacing w:after="0" w:line="240" w:lineRule="auto"/>
     </w:pPr>
   </w:style>
-  <w:style w:type="character" w:customStyle="1" w:styleId="KoptekstChar">
-    <w:name w:val="Koptekst Char"/>
-    <w:basedOn w:val="Standaardalinea-lettertype"/>
-    <w:link w:val="Koptekst"/>
+  <w:style w:type="character" w:customStyle="1" w:styleId="HeaderChar">
+    <w:name w:val="Header Char"/>
+    <w:basedOn w:val="DefaultParagraphFont"/>
+    <w:link w:val="Header"/>
     <w:uiPriority w:val="99"/>
     <w:rsid w:val="00034907"/>
   </w:style>
-  <w:style w:type="paragraph" w:styleId="Voettekst">
+  <w:style w:type="paragraph" w:styleId="Footer">
     <w:name w:val="footer"/>
-    <w:basedOn w:val="Standaard"/>
-    <w:link w:val="VoettekstChar"/>
+    <w:basedOn w:val="Normal"/>
+    <w:link w:val="FooterChar"/>
     <w:uiPriority w:val="99"/>
     <w:unhideWhenUsed/>
     <w:rsid w:val="00034907"/>
@@ -4285,10 +4129,10 @@
       <w:spacing w:after="0" w:line="240" w:lineRule="auto"/>
     </w:pPr>
   </w:style>
-  <w:style w:type="character" w:customStyle="1" w:styleId="VoettekstChar">
-    <w:name w:val="Voettekst Char"/>
-    <w:basedOn w:val="Standaardalinea-lettertype"/>
-    <w:link w:val="Voettekst"/>
+  <w:style w:type="character" w:customStyle="1" w:styleId="FooterChar">
+    <w:name w:val="Footer Char"/>
+    <w:basedOn w:val="DefaultParagraphFont"/>
+    <w:link w:val="Footer"/>
     <w:uiPriority w:val="99"/>
     <w:rsid w:val="00034907"/>
   </w:style>

</xml_diff>